<commit_message>
update design and irb forms
</commit_message>
<xml_diff>
--- a/irb/Consent Form.docx
+++ b/irb/Consent Form.docx
@@ -459,7 +459,7 @@
         <w:pStyle w:val="Normal"/>
         <w:spacing w:before="0" w:after="0"/>
         <w:rPr>
-          <w:rFonts w:cstheme="minorHAnsi"/>
+          <w:rFonts w:cs="Calibri" w:cstheme="minorHAnsi"/>
         </w:rPr>
       </w:pPr>
       <w:r>
@@ -868,13 +868,7 @@
         <w:rPr>
           <w:rFonts w:cs="Calibri" w:cstheme="minorHAnsi"/>
         </w:rPr>
-        <w:t>De-identified d</w:t>
-      </w:r>
-      <w:r>
-        <w:rPr>
-          <w:rFonts w:cs="Calibri" w:cstheme="minorHAnsi"/>
-        </w:rPr>
-        <w:t xml:space="preserve">ata will be kept for ten years after publication of research project in order to ensure reproducibility. </w:t>
+        <w:t xml:space="preserve">De-identified data will be kept indefinitely after publication of the research project in order to ensure reproducibility. </w:t>
       </w:r>
     </w:p>
     <w:p>
@@ -1274,15 +1268,55 @@
         </w:numPr>
         <w:spacing w:before="0" w:after="0"/>
         <w:contextualSpacing/>
-        <w:rPr>
-          <w:rFonts w:cs="Calibri" w:cstheme="minorHAnsi"/>
-        </w:rPr>
+        <w:rPr/>
       </w:pPr>
       <w:r>
         <w:rPr>
           <w:rFonts w:cs="Calibri" w:cstheme="minorHAnsi"/>
         </w:rPr>
         <w:t>I am at least 18 years old</w:t>
+      </w:r>
+    </w:p>
+    <w:p>
+      <w:pPr>
+        <w:pStyle w:val="ListParagraph"/>
+        <w:numPr>
+          <w:ilvl w:val="0"/>
+          <w:numId w:val="3"/>
+        </w:numPr>
+        <w:spacing w:before="0" w:after="0"/>
+        <w:contextualSpacing/>
+        <w:rPr/>
+      </w:pPr>
+      <w:r>
+        <w:rPr>
+          <w:rFonts w:cs="Calibri" w:cstheme="minorHAnsi"/>
+        </w:rPr>
+        <w:t>I am currently located in the United States</w:t>
+      </w:r>
+    </w:p>
+    <w:p>
+      <w:pPr>
+        <w:pStyle w:val="Normal"/>
+        <w:numPr>
+          <w:ilvl w:val="0"/>
+          <w:numId w:val="3"/>
+        </w:numPr>
+        <w:suppressAutoHyphens w:val="true"/>
+        <w:spacing w:before="0" w:after="0"/>
+        <w:contextualSpacing/>
+        <w:rPr>
+          <w:sz w:val="20"/>
+          <w:szCs w:val="20"/>
+        </w:rPr>
+      </w:pPr>
+      <w:r>
+        <w:rPr>
+          <w:rFonts w:cs="Calibri" w:cstheme="minorHAnsi"/>
+          <w:sz w:val="20"/>
+          <w:szCs w:val="20"/>
+        </w:rPr>
+        <w:t>I speak English</w:t>
       </w:r>
     </w:p>
     <w:p>
@@ -1332,7 +1366,7 @@
         <w:docPartGallery w:val="Page Numbers (Bottom of Page)"/>
         <w:docPartUnique w:val="true"/>
       </w:docPartObj>
-      <w:id w:val="1946350488"/>
+      <w:id w:val="476025624"/>
     </w:sdtPr>
     <w:sdtContent>
       <w:p>
@@ -1359,7 +1393,7 @@
         </w:r>
         <w:r>
           <w:rPr/>
-          <w:t>2</w:t>
+          <w:t>1</w:t>
         </w:r>
         <w:r>
           <w:rPr/>
@@ -1393,6 +1427,8 @@
       </w:pPr>
       <w:rPr>
         <w:rFonts w:ascii="Symbol" w:hAnsi="Symbol" w:cs="Symbol" w:hint="default"/>
+        <w:b/>
+        <w:rFonts w:cs="Symbol"/>
       </w:rPr>
     </w:lvl>
     <w:lvl w:ilvl="1">
@@ -1419,6 +1455,7 @@
       </w:pPr>
       <w:rPr>
         <w:rFonts w:ascii="Wingdings" w:hAnsi="Wingdings" w:cs="Wingdings" w:hint="default"/>
+        <w:rFonts w:cs="Wingdings"/>
       </w:rPr>
     </w:lvl>
     <w:lvl w:ilvl="3">
@@ -1431,6 +1468,7 @@
       </w:pPr>
       <w:rPr>
         <w:rFonts w:ascii="Symbol" w:hAnsi="Symbol" w:cs="Symbol" w:hint="default"/>
+        <w:rFonts w:cs="Symbol"/>
       </w:rPr>
     </w:lvl>
     <w:lvl w:ilvl="4">
@@ -1456,6 +1494,7 @@
       </w:pPr>
       <w:rPr>
         <w:rFonts w:ascii="Wingdings" w:hAnsi="Wingdings" w:cs="Wingdings" w:hint="default"/>
+        <w:rFonts w:cs="Wingdings"/>
       </w:rPr>
     </w:lvl>
     <w:lvl w:ilvl="6">
@@ -1468,6 +1507,7 @@
       </w:pPr>
       <w:rPr>
         <w:rFonts w:ascii="Symbol" w:hAnsi="Symbol" w:cs="Symbol" w:hint="default"/>
+        <w:rFonts w:cs="Symbol"/>
       </w:rPr>
     </w:lvl>
     <w:lvl w:ilvl="7">
@@ -1493,6 +1533,7 @@
       </w:pPr>
       <w:rPr>
         <w:rFonts w:ascii="Wingdings" w:hAnsi="Wingdings" w:cs="Wingdings" w:hint="default"/>
+        <w:rFonts w:cs="Wingdings"/>
       </w:rPr>
     </w:lvl>
   </w:abstractNum>
@@ -1507,6 +1548,8 @@
       </w:pPr>
       <w:rPr>
         <w:rFonts w:ascii="Symbol" w:hAnsi="Symbol" w:cs="Symbol" w:hint="default"/>
+        <w:b/>
+        <w:rFonts w:cs="Symbol"/>
       </w:rPr>
     </w:lvl>
     <w:lvl w:ilvl="1">
@@ -1532,6 +1575,7 @@
       </w:pPr>
       <w:rPr>
         <w:rFonts w:ascii="Wingdings" w:hAnsi="Wingdings" w:cs="Wingdings" w:hint="default"/>
+        <w:rFonts w:cs="Wingdings"/>
       </w:rPr>
     </w:lvl>
     <w:lvl w:ilvl="3">
@@ -1544,6 +1588,7 @@
       </w:pPr>
       <w:rPr>
         <w:rFonts w:ascii="Symbol" w:hAnsi="Symbol" w:cs="Symbol" w:hint="default"/>
+        <w:rFonts w:cs="Symbol"/>
       </w:rPr>
     </w:lvl>
     <w:lvl w:ilvl="4">
@@ -1569,6 +1614,7 @@
       </w:pPr>
       <w:rPr>
         <w:rFonts w:ascii="Wingdings" w:hAnsi="Wingdings" w:cs="Wingdings" w:hint="default"/>
+        <w:rFonts w:cs="Wingdings"/>
       </w:rPr>
     </w:lvl>
     <w:lvl w:ilvl="6">
@@ -1581,6 +1627,7 @@
       </w:pPr>
       <w:rPr>
         <w:rFonts w:ascii="Symbol" w:hAnsi="Symbol" w:cs="Symbol" w:hint="default"/>
+        <w:rFonts w:cs="Symbol"/>
       </w:rPr>
     </w:lvl>
     <w:lvl w:ilvl="7">
@@ -1606,6 +1653,7 @@
       </w:pPr>
       <w:rPr>
         <w:rFonts w:ascii="Wingdings" w:hAnsi="Wingdings" w:cs="Wingdings" w:hint="default"/>
+        <w:rFonts w:cs="Wingdings"/>
       </w:rPr>
     </w:lvl>
   </w:abstractNum>
@@ -1620,6 +1668,7 @@
       </w:pPr>
       <w:rPr>
         <w:rFonts w:ascii="Symbol" w:hAnsi="Symbol" w:cs="Symbol" w:hint="default"/>
+        <w:rFonts w:cs="Symbol"/>
       </w:rPr>
     </w:lvl>
     <w:lvl w:ilvl="1">
@@ -1645,6 +1694,7 @@
       </w:pPr>
       <w:rPr>
         <w:rFonts w:ascii="Wingdings" w:hAnsi="Wingdings" w:cs="Wingdings" w:hint="default"/>
+        <w:rFonts w:cs="Wingdings"/>
       </w:rPr>
     </w:lvl>
     <w:lvl w:ilvl="3">
@@ -1657,6 +1707,7 @@
       </w:pPr>
       <w:rPr>
         <w:rFonts w:ascii="Symbol" w:hAnsi="Symbol" w:cs="Symbol" w:hint="default"/>
+        <w:rFonts w:cs="Symbol"/>
       </w:rPr>
     </w:lvl>
     <w:lvl w:ilvl="4">
@@ -1682,6 +1733,7 @@
       </w:pPr>
       <w:rPr>
         <w:rFonts w:ascii="Wingdings" w:hAnsi="Wingdings" w:cs="Wingdings" w:hint="default"/>
+        <w:rFonts w:cs="Wingdings"/>
       </w:rPr>
     </w:lvl>
     <w:lvl w:ilvl="6">
@@ -1694,6 +1746,7 @@
       </w:pPr>
       <w:rPr>
         <w:rFonts w:ascii="Symbol" w:hAnsi="Symbol" w:cs="Symbol" w:hint="default"/>
+        <w:rFonts w:cs="Symbol"/>
       </w:rPr>
     </w:lvl>
     <w:lvl w:ilvl="7">
@@ -1719,6 +1772,7 @@
       </w:pPr>
       <w:rPr>
         <w:rFonts w:ascii="Wingdings" w:hAnsi="Wingdings" w:cs="Wingdings" w:hint="default"/>
+        <w:rFonts w:cs="Wingdings"/>
       </w:rPr>
     </w:lvl>
   </w:abstractNum>
@@ -1835,7 +1889,6 @@
     <w:rPrDefault>
       <w:rPr>
         <w:rFonts w:ascii="Calibri" w:hAnsi="Calibri" w:eastAsia="Calibri" w:cs="" w:asciiTheme="minorHAnsi" w:cstheme="minorBidi" w:eastAsiaTheme="minorHAnsi" w:hAnsiTheme="minorHAnsi"/>
-        <w:sz w:val="22"/>
         <w:szCs w:val="22"/>
         <w:lang w:val="en-US" w:eastAsia="en-US" w:bidi="ar-SA"/>
       </w:rPr>
@@ -2428,6 +2481,390 @@
     <w:qFormat/>
     <w:rPr>
       <w:rFonts w:cs="Courier New"/>
+    </w:rPr>
+  </w:style>
+  <w:style w:type="character" w:styleId="ListLabel37">
+    <w:name w:val="ListLabel 37"/>
+    <w:qFormat/>
+    <w:rPr>
+      <w:rFonts w:cs="Symbol"/>
+      <w:b/>
+    </w:rPr>
+  </w:style>
+  <w:style w:type="character" w:styleId="ListLabel38">
+    <w:name w:val="ListLabel 38"/>
+    <w:qFormat/>
+    <w:rPr>
+      <w:rFonts w:cs="Courier New"/>
+      <w:b/>
+    </w:rPr>
+  </w:style>
+  <w:style w:type="character" w:styleId="ListLabel39">
+    <w:name w:val="ListLabel 39"/>
+    <w:qFormat/>
+    <w:rPr>
+      <w:rFonts w:cs="Wingdings"/>
+    </w:rPr>
+  </w:style>
+  <w:style w:type="character" w:styleId="ListLabel40">
+    <w:name w:val="ListLabel 40"/>
+    <w:qFormat/>
+    <w:rPr>
+      <w:rFonts w:cs="Symbol"/>
+    </w:rPr>
+  </w:style>
+  <w:style w:type="character" w:styleId="ListLabel41">
+    <w:name w:val="ListLabel 41"/>
+    <w:qFormat/>
+    <w:rPr>
+      <w:rFonts w:cs="Courier New"/>
+    </w:rPr>
+  </w:style>
+  <w:style w:type="character" w:styleId="ListLabel42">
+    <w:name w:val="ListLabel 42"/>
+    <w:qFormat/>
+    <w:rPr>
+      <w:rFonts w:cs="Wingdings"/>
+    </w:rPr>
+  </w:style>
+  <w:style w:type="character" w:styleId="ListLabel43">
+    <w:name w:val="ListLabel 43"/>
+    <w:qFormat/>
+    <w:rPr>
+      <w:rFonts w:cs="Symbol"/>
+    </w:rPr>
+  </w:style>
+  <w:style w:type="character" w:styleId="ListLabel44">
+    <w:name w:val="ListLabel 44"/>
+    <w:qFormat/>
+    <w:rPr>
+      <w:rFonts w:cs="Courier New"/>
+    </w:rPr>
+  </w:style>
+  <w:style w:type="character" w:styleId="ListLabel45">
+    <w:name w:val="ListLabel 45"/>
+    <w:qFormat/>
+    <w:rPr>
+      <w:rFonts w:cs="Wingdings"/>
+    </w:rPr>
+  </w:style>
+  <w:style w:type="character" w:styleId="ListLabel46">
+    <w:name w:val="ListLabel 46"/>
+    <w:qFormat/>
+    <w:rPr>
+      <w:rFonts w:cs="Symbol"/>
+      <w:b/>
+    </w:rPr>
+  </w:style>
+  <w:style w:type="character" w:styleId="ListLabel47">
+    <w:name w:val="ListLabel 47"/>
+    <w:qFormat/>
+    <w:rPr>
+      <w:rFonts w:cs="Courier New"/>
+    </w:rPr>
+  </w:style>
+  <w:style w:type="character" w:styleId="ListLabel48">
+    <w:name w:val="ListLabel 48"/>
+    <w:qFormat/>
+    <w:rPr>
+      <w:rFonts w:cs="Wingdings"/>
+    </w:rPr>
+  </w:style>
+  <w:style w:type="character" w:styleId="ListLabel49">
+    <w:name w:val="ListLabel 49"/>
+    <w:qFormat/>
+    <w:rPr>
+      <w:rFonts w:cs="Symbol"/>
+    </w:rPr>
+  </w:style>
+  <w:style w:type="character" w:styleId="ListLabel50">
+    <w:name w:val="ListLabel 50"/>
+    <w:qFormat/>
+    <w:rPr>
+      <w:rFonts w:cs="Courier New"/>
+    </w:rPr>
+  </w:style>
+  <w:style w:type="character" w:styleId="ListLabel51">
+    <w:name w:val="ListLabel 51"/>
+    <w:qFormat/>
+    <w:rPr>
+      <w:rFonts w:cs="Wingdings"/>
+    </w:rPr>
+  </w:style>
+  <w:style w:type="character" w:styleId="ListLabel52">
+    <w:name w:val="ListLabel 52"/>
+    <w:qFormat/>
+    <w:rPr>
+      <w:rFonts w:cs="Symbol"/>
+    </w:rPr>
+  </w:style>
+  <w:style w:type="character" w:styleId="ListLabel53">
+    <w:name w:val="ListLabel 53"/>
+    <w:qFormat/>
+    <w:rPr>
+      <w:rFonts w:cs="Courier New"/>
+    </w:rPr>
+  </w:style>
+  <w:style w:type="character" w:styleId="ListLabel54">
+    <w:name w:val="ListLabel 54"/>
+    <w:qFormat/>
+    <w:rPr>
+      <w:rFonts w:cs="Wingdings"/>
+    </w:rPr>
+  </w:style>
+  <w:style w:type="character" w:styleId="ListLabel55">
+    <w:name w:val="ListLabel 55"/>
+    <w:qFormat/>
+    <w:rPr>
+      <w:rFonts w:cs="Symbol"/>
+    </w:rPr>
+  </w:style>
+  <w:style w:type="character" w:styleId="ListLabel56">
+    <w:name w:val="ListLabel 56"/>
+    <w:qFormat/>
+    <w:rPr>
+      <w:rFonts w:cs="Courier New"/>
+    </w:rPr>
+  </w:style>
+  <w:style w:type="character" w:styleId="ListLabel57">
+    <w:name w:val="ListLabel 57"/>
+    <w:qFormat/>
+    <w:rPr>
+      <w:rFonts w:cs="Wingdings"/>
+    </w:rPr>
+  </w:style>
+  <w:style w:type="character" w:styleId="ListLabel58">
+    <w:name w:val="ListLabel 58"/>
+    <w:qFormat/>
+    <w:rPr>
+      <w:rFonts w:cs="Symbol"/>
+    </w:rPr>
+  </w:style>
+  <w:style w:type="character" w:styleId="ListLabel59">
+    <w:name w:val="ListLabel 59"/>
+    <w:qFormat/>
+    <w:rPr>
+      <w:rFonts w:cs="Courier New"/>
+    </w:rPr>
+  </w:style>
+  <w:style w:type="character" w:styleId="ListLabel60">
+    <w:name w:val="ListLabel 60"/>
+    <w:qFormat/>
+    <w:rPr>
+      <w:rFonts w:cs="Wingdings"/>
+    </w:rPr>
+  </w:style>
+  <w:style w:type="character" w:styleId="ListLabel61">
+    <w:name w:val="ListLabel 61"/>
+    <w:qFormat/>
+    <w:rPr>
+      <w:rFonts w:cs="Symbol"/>
+    </w:rPr>
+  </w:style>
+  <w:style w:type="character" w:styleId="ListLabel62">
+    <w:name w:val="ListLabel 62"/>
+    <w:qFormat/>
+    <w:rPr>
+      <w:rFonts w:cs="Courier New"/>
+    </w:rPr>
+  </w:style>
+  <w:style w:type="character" w:styleId="ListLabel63">
+    <w:name w:val="ListLabel 63"/>
+    <w:qFormat/>
+    <w:rPr>
+      <w:rFonts w:cs="Wingdings"/>
+    </w:rPr>
+  </w:style>
+  <w:style w:type="character" w:styleId="ListLabel64">
+    <w:name w:val="ListLabel 64"/>
+    <w:qFormat/>
+    <w:rPr>
+      <w:rFonts w:cs="Symbol"/>
+      <w:b/>
+    </w:rPr>
+  </w:style>
+  <w:style w:type="character" w:styleId="ListLabel65">
+    <w:name w:val="ListLabel 65"/>
+    <w:qFormat/>
+    <w:rPr>
+      <w:rFonts w:cs="Courier New"/>
+      <w:b/>
+    </w:rPr>
+  </w:style>
+  <w:style w:type="character" w:styleId="ListLabel66">
+    <w:name w:val="ListLabel 66"/>
+    <w:qFormat/>
+    <w:rPr>
+      <w:rFonts w:cs="Wingdings"/>
+    </w:rPr>
+  </w:style>
+  <w:style w:type="character" w:styleId="ListLabel67">
+    <w:name w:val="ListLabel 67"/>
+    <w:qFormat/>
+    <w:rPr>
+      <w:rFonts w:cs="Symbol"/>
+    </w:rPr>
+  </w:style>
+  <w:style w:type="character" w:styleId="ListLabel68">
+    <w:name w:val="ListLabel 68"/>
+    <w:qFormat/>
+    <w:rPr>
+      <w:rFonts w:cs="Courier New"/>
+    </w:rPr>
+  </w:style>
+  <w:style w:type="character" w:styleId="ListLabel69">
+    <w:name w:val="ListLabel 69"/>
+    <w:qFormat/>
+    <w:rPr>
+      <w:rFonts w:cs="Wingdings"/>
+    </w:rPr>
+  </w:style>
+  <w:style w:type="character" w:styleId="ListLabel70">
+    <w:name w:val="ListLabel 70"/>
+    <w:qFormat/>
+    <w:rPr>
+      <w:rFonts w:cs="Symbol"/>
+    </w:rPr>
+  </w:style>
+  <w:style w:type="character" w:styleId="ListLabel71">
+    <w:name w:val="ListLabel 71"/>
+    <w:qFormat/>
+    <w:rPr>
+      <w:rFonts w:cs="Courier New"/>
+    </w:rPr>
+  </w:style>
+  <w:style w:type="character" w:styleId="ListLabel72">
+    <w:name w:val="ListLabel 72"/>
+    <w:qFormat/>
+    <w:rPr>
+      <w:rFonts w:cs="Wingdings"/>
+    </w:rPr>
+  </w:style>
+  <w:style w:type="character" w:styleId="ListLabel73">
+    <w:name w:val="ListLabel 73"/>
+    <w:qFormat/>
+    <w:rPr>
+      <w:rFonts w:cs="Symbol"/>
+      <w:b/>
+    </w:rPr>
+  </w:style>
+  <w:style w:type="character" w:styleId="ListLabel74">
+    <w:name w:val="ListLabel 74"/>
+    <w:qFormat/>
+    <w:rPr>
+      <w:rFonts w:cs="Courier New"/>
+    </w:rPr>
+  </w:style>
+  <w:style w:type="character" w:styleId="ListLabel75">
+    <w:name w:val="ListLabel 75"/>
+    <w:qFormat/>
+    <w:rPr>
+      <w:rFonts w:cs="Wingdings"/>
+    </w:rPr>
+  </w:style>
+  <w:style w:type="character" w:styleId="ListLabel76">
+    <w:name w:val="ListLabel 76"/>
+    <w:qFormat/>
+    <w:rPr>
+      <w:rFonts w:cs="Symbol"/>
+    </w:rPr>
+  </w:style>
+  <w:style w:type="character" w:styleId="ListLabel77">
+    <w:name w:val="ListLabel 77"/>
+    <w:qFormat/>
+    <w:rPr>
+      <w:rFonts w:cs="Courier New"/>
+    </w:rPr>
+  </w:style>
+  <w:style w:type="character" w:styleId="ListLabel78">
+    <w:name w:val="ListLabel 78"/>
+    <w:qFormat/>
+    <w:rPr>
+      <w:rFonts w:cs="Wingdings"/>
+    </w:rPr>
+  </w:style>
+  <w:style w:type="character" w:styleId="ListLabel79">
+    <w:name w:val="ListLabel 79"/>
+    <w:qFormat/>
+    <w:rPr>
+      <w:rFonts w:cs="Symbol"/>
+    </w:rPr>
+  </w:style>
+  <w:style w:type="character" w:styleId="ListLabel80">
+    <w:name w:val="ListLabel 80"/>
+    <w:qFormat/>
+    <w:rPr>
+      <w:rFonts w:cs="Courier New"/>
+    </w:rPr>
+  </w:style>
+  <w:style w:type="character" w:styleId="ListLabel81">
+    <w:name w:val="ListLabel 81"/>
+    <w:qFormat/>
+    <w:rPr>
+      <w:rFonts w:cs="Wingdings"/>
+    </w:rPr>
+  </w:style>
+  <w:style w:type="character" w:styleId="ListLabel82">
+    <w:name w:val="ListLabel 82"/>
+    <w:qFormat/>
+    <w:rPr>
+      <w:rFonts w:cs="Symbol"/>
+    </w:rPr>
+  </w:style>
+  <w:style w:type="character" w:styleId="ListLabel83">
+    <w:name w:val="ListLabel 83"/>
+    <w:qFormat/>
+    <w:rPr>
+      <w:rFonts w:cs="Courier New"/>
+    </w:rPr>
+  </w:style>
+  <w:style w:type="character" w:styleId="ListLabel84">
+    <w:name w:val="ListLabel 84"/>
+    <w:qFormat/>
+    <w:rPr>
+      <w:rFonts w:cs="Wingdings"/>
+    </w:rPr>
+  </w:style>
+  <w:style w:type="character" w:styleId="ListLabel85">
+    <w:name w:val="ListLabel 85"/>
+    <w:qFormat/>
+    <w:rPr>
+      <w:rFonts w:cs="Symbol"/>
+    </w:rPr>
+  </w:style>
+  <w:style w:type="character" w:styleId="ListLabel86">
+    <w:name w:val="ListLabel 86"/>
+    <w:qFormat/>
+    <w:rPr>
+      <w:rFonts w:cs="Courier New"/>
+    </w:rPr>
+  </w:style>
+  <w:style w:type="character" w:styleId="ListLabel87">
+    <w:name w:val="ListLabel 87"/>
+    <w:qFormat/>
+    <w:rPr>
+      <w:rFonts w:cs="Wingdings"/>
+    </w:rPr>
+  </w:style>
+  <w:style w:type="character" w:styleId="ListLabel88">
+    <w:name w:val="ListLabel 88"/>
+    <w:qFormat/>
+    <w:rPr>
+      <w:rFonts w:cs="Symbol"/>
+    </w:rPr>
+  </w:style>
+  <w:style w:type="character" w:styleId="ListLabel89">
+    <w:name w:val="ListLabel 89"/>
+    <w:qFormat/>
+    <w:rPr>
+      <w:rFonts w:cs="Courier New"/>
+    </w:rPr>
+  </w:style>
+  <w:style w:type="character" w:styleId="ListLabel90">
+    <w:name w:val="ListLabel 90"/>
+    <w:qFormat/>
+    <w:rPr>
+      <w:rFonts w:cs="Wingdings"/>
     </w:rPr>
   </w:style>
   <w:style w:type="paragraph" w:styleId="Heading">

</xml_diff>